<commit_message>
Verslag lab 3 tweak
</commit_message>
<xml_diff>
--- a/Verslag Lab 3.docx
+++ b/Verslag Lab 3.docx
@@ -78,7 +78,27 @@
           <w:szCs w:val="20"/>
           <w:lang w:val="nl-BE"/>
         </w:rPr>
-        <w:t>is de standaardopstelling uit het voorbeeld. De nauwkeurigheid op de testset was hier 87.81%.</w:t>
+        <w:t xml:space="preserve">is de standaardopstelling uit het voorbeeld. De nauwkeurigheid op de </w:t>
+      </w:r>
+      <w:proofErr w:type="spellStart"/>
+      <w:r>
+        <w:rPr>
+          <w:rFonts w:cs="Arial"/>
+          <w:bCs/>
+          <w:szCs w:val="20"/>
+          <w:lang w:val="nl-BE"/>
+        </w:rPr>
+        <w:t>testset</w:t>
+      </w:r>
+      <w:proofErr w:type="spellEnd"/>
+      <w:r>
+        <w:rPr>
+          <w:rFonts w:cs="Arial"/>
+          <w:bCs/>
+          <w:szCs w:val="20"/>
+          <w:lang w:val="nl-BE"/>
+        </w:rPr>
+        <w:t xml:space="preserve"> was hier 87.81%.</w:t>
       </w:r>
     </w:p>
     <w:p>
@@ -154,7 +174,27 @@
           <w:szCs w:val="20"/>
           <w:lang w:val="nl-BE"/>
         </w:rPr>
-        <w:t>auwkeurigheid van 87.81% op de testset. Ondanks dat de eerste laag slechts de helft aan neuronen heeft, blijkt dit toch even accuraat als de beginopstelling.</w:t>
+        <w:t xml:space="preserve">auwkeurigheid van 87.81% op de </w:t>
+      </w:r>
+      <w:proofErr w:type="spellStart"/>
+      <w:r>
+        <w:rPr>
+          <w:rFonts w:cs="Arial"/>
+          <w:bCs/>
+          <w:szCs w:val="20"/>
+          <w:lang w:val="nl-BE"/>
+        </w:rPr>
+        <w:t>testset</w:t>
+      </w:r>
+      <w:proofErr w:type="spellEnd"/>
+      <w:r>
+        <w:rPr>
+          <w:rFonts w:cs="Arial"/>
+          <w:bCs/>
+          <w:szCs w:val="20"/>
+          <w:lang w:val="nl-BE"/>
+        </w:rPr>
+        <w:t>. Ondanks dat de eerste laag slechts de helft aan neuronen heeft, blijkt dit toch even accuraat als de beginopstelling.</w:t>
       </w:r>
     </w:p>
     <w:p>
@@ -239,8 +279,30 @@
           <w:szCs w:val="20"/>
           <w:lang w:val="nl-BE"/>
         </w:rPr>
-        <w:t>e nauwkeurigheid gestegen met  0.26% na een verdubbeling van het aantal neuronen in de eerste laag. Dit geeft een nauwkeurigheid van 88.07% op de testset?</w:t>
-      </w:r>
+        <w:t xml:space="preserve">e nauwkeurigheid gestegen met  0.26% na een verdubbeling van het aantal neuronen in de eerste laag. Dit geeft een nauwkeurigheid van 88.07% op de </w:t>
+      </w:r>
+      <w:proofErr w:type="spellStart"/>
+      <w:r>
+        <w:rPr>
+          <w:rFonts w:cs="Arial"/>
+          <w:bCs/>
+          <w:szCs w:val="20"/>
+          <w:lang w:val="nl-BE"/>
+        </w:rPr>
+        <w:t>testset</w:t>
+      </w:r>
+      <w:proofErr w:type="spellEnd"/>
+      <w:r>
+        <w:rPr>
+          <w:rFonts w:cs="Arial"/>
+          <w:bCs/>
+          <w:szCs w:val="20"/>
+          <w:lang w:val="nl-BE"/>
+        </w:rPr>
+        <w:t>.</w:t>
+      </w:r>
+      <w:bookmarkStart w:id="0" w:name="_GoBack"/>
+      <w:bookmarkEnd w:id="0"/>
     </w:p>
     <w:p>
       <w:pPr>
@@ -324,7 +386,27 @@
           <w:szCs w:val="20"/>
           <w:lang w:val="nl-BE"/>
         </w:rPr>
-        <w:t>eer een stijging in de nauwkeurigheid. Na het toevoegen van een laag met 128 neuronen, is de precisie op de testset gestegen tot 88.07%.</w:t>
+        <w:t xml:space="preserve">eer een stijging in de nauwkeurigheid. Na het toevoegen van een laag met 128 neuronen, is de precisie op de </w:t>
+      </w:r>
+      <w:proofErr w:type="spellStart"/>
+      <w:r>
+        <w:rPr>
+          <w:rFonts w:cs="Arial"/>
+          <w:bCs/>
+          <w:szCs w:val="20"/>
+          <w:lang w:val="nl-BE"/>
+        </w:rPr>
+        <w:t>testset</w:t>
+      </w:r>
+      <w:proofErr w:type="spellEnd"/>
+      <w:r>
+        <w:rPr>
+          <w:rFonts w:cs="Arial"/>
+          <w:bCs/>
+          <w:szCs w:val="20"/>
+          <w:lang w:val="nl-BE"/>
+        </w:rPr>
+        <w:t xml:space="preserve"> gestegen tot 88.07%.</w:t>
       </w:r>
     </w:p>
     <w:p>
@@ -409,7 +491,27 @@
           <w:szCs w:val="20"/>
           <w:lang w:val="nl-BE"/>
         </w:rPr>
-        <w:t>en foto en deze te bewerken om de juiste eigenschappen te krijgen (dezelfde eigenschappen als train- en testset), werd er een voorspelling gedaan voor de gegeven afbeelding zoals hieronder te zien. Terwijl de getrokken schoen eigenlijk geen sandaal is, was deze voorspelling wel de meest correcte mogelijkheid.</w:t>
+        <w:t xml:space="preserve">en foto en deze te bewerken om de juiste eigenschappen te krijgen (dezelfde eigenschappen als train- en </w:t>
+      </w:r>
+      <w:proofErr w:type="spellStart"/>
+      <w:r>
+        <w:rPr>
+          <w:rFonts w:cs="Arial"/>
+          <w:bCs/>
+          <w:szCs w:val="20"/>
+          <w:lang w:val="nl-BE"/>
+        </w:rPr>
+        <w:t>testset</w:t>
+      </w:r>
+      <w:proofErr w:type="spellEnd"/>
+      <w:r>
+        <w:rPr>
+          <w:rFonts w:cs="Arial"/>
+          <w:bCs/>
+          <w:szCs w:val="20"/>
+          <w:lang w:val="nl-BE"/>
+        </w:rPr>
+        <w:t>), werd er een voorspelling gedaan voor de gegeven afbeelding zoals hieronder te zien. Terwijl de getrokken schoen eigenlijk geen sandaal is, was deze voorspelling wel de meest correcte mogelijkheid.</w:t>
       </w:r>
     </w:p>
     <w:p>
@@ -750,7 +852,27 @@
           <w:szCs w:val="20"/>
           <w:lang w:val="nl-BE"/>
         </w:rPr>
-        <w:t>De testset gaf een a</w:t>
+        <w:t xml:space="preserve">De </w:t>
+      </w:r>
+      <w:proofErr w:type="spellStart"/>
+      <w:r>
+        <w:rPr>
+          <w:rFonts w:cs="Arial"/>
+          <w:bCs/>
+          <w:szCs w:val="20"/>
+          <w:lang w:val="nl-BE"/>
+        </w:rPr>
+        <w:t>testset</w:t>
+      </w:r>
+      <w:proofErr w:type="spellEnd"/>
+      <w:r>
+        <w:rPr>
+          <w:rFonts w:cs="Arial"/>
+          <w:bCs/>
+          <w:szCs w:val="20"/>
+          <w:lang w:val="nl-BE"/>
+        </w:rPr>
+        <w:t xml:space="preserve"> gaf een a</w:t>
       </w:r>
       <w:r>
         <w:rPr>
@@ -821,16 +943,56 @@
           <w:szCs w:val="20"/>
           <w:lang w:val="nl-BE"/>
         </w:rPr>
-        <w:t>De testset gaf een n</w:t>
-      </w:r>
-      <w:r>
-        <w:rPr>
-          <w:rFonts w:cs="Arial"/>
-          <w:bCs/>
-          <w:szCs w:val="20"/>
-          <w:lang w:val="nl-BE"/>
-        </w:rPr>
-        <w:t>auwkeurigheid van 47%. Ook de training set werd niet nauwkeurig herkend met 48.61% accuracy.</w:t>
+        <w:t xml:space="preserve">De </w:t>
+      </w:r>
+      <w:proofErr w:type="spellStart"/>
+      <w:r>
+        <w:rPr>
+          <w:rFonts w:cs="Arial"/>
+          <w:bCs/>
+          <w:szCs w:val="20"/>
+          <w:lang w:val="nl-BE"/>
+        </w:rPr>
+        <w:t>testset</w:t>
+      </w:r>
+      <w:proofErr w:type="spellEnd"/>
+      <w:r>
+        <w:rPr>
+          <w:rFonts w:cs="Arial"/>
+          <w:bCs/>
+          <w:szCs w:val="20"/>
+          <w:lang w:val="nl-BE"/>
+        </w:rPr>
+        <w:t xml:space="preserve"> gaf een n</w:t>
+      </w:r>
+      <w:r>
+        <w:rPr>
+          <w:rFonts w:cs="Arial"/>
+          <w:bCs/>
+          <w:szCs w:val="20"/>
+          <w:lang w:val="nl-BE"/>
+        </w:rPr>
+        <w:t xml:space="preserve">auwkeurigheid van 47%. Ook de training set werd niet nauwkeurig herkend met 48.61% </w:t>
+      </w:r>
+      <w:proofErr w:type="spellStart"/>
+      <w:r>
+        <w:rPr>
+          <w:rFonts w:cs="Arial"/>
+          <w:bCs/>
+          <w:szCs w:val="20"/>
+          <w:lang w:val="nl-BE"/>
+        </w:rPr>
+        <w:t>accuracy</w:t>
+      </w:r>
+      <w:proofErr w:type="spellEnd"/>
+      <w:r>
+        <w:rPr>
+          <w:rFonts w:cs="Arial"/>
+          <w:bCs/>
+          <w:szCs w:val="20"/>
+          <w:lang w:val="nl-BE"/>
+        </w:rPr>
+        <w:t>.</w:t>
       </w:r>
     </w:p>
     <w:p>
@@ -902,10 +1064,88 @@
           <w:szCs w:val="20"/>
           <w:lang w:val="nl-BE"/>
         </w:rPr>
-        <w:t>en convolutional neural network, kreeg de nauwkeurigheid op de testset een boost naar 71.57%.</w:t>
-      </w:r>
-      <w:bookmarkStart w:id="0" w:name="_GoBack"/>
-      <w:bookmarkEnd w:id="0"/>
+        <w:t xml:space="preserve">en </w:t>
+      </w:r>
+      <w:proofErr w:type="spellStart"/>
+      <w:r>
+        <w:rPr>
+          <w:rFonts w:cs="Arial"/>
+          <w:bCs/>
+          <w:szCs w:val="20"/>
+          <w:lang w:val="nl-BE"/>
+        </w:rPr>
+        <w:t>convolutional</w:t>
+      </w:r>
+      <w:proofErr w:type="spellEnd"/>
+      <w:r>
+        <w:rPr>
+          <w:rFonts w:cs="Arial"/>
+          <w:bCs/>
+          <w:szCs w:val="20"/>
+          <w:lang w:val="nl-BE"/>
+        </w:rPr>
+        <w:t xml:space="preserve"> </w:t>
+      </w:r>
+      <w:proofErr w:type="spellStart"/>
+      <w:r>
+        <w:rPr>
+          <w:rFonts w:cs="Arial"/>
+          <w:bCs/>
+          <w:szCs w:val="20"/>
+          <w:lang w:val="nl-BE"/>
+        </w:rPr>
+        <w:t>neural</w:t>
+      </w:r>
+      <w:proofErr w:type="spellEnd"/>
+      <w:r>
+        <w:rPr>
+          <w:rFonts w:cs="Arial"/>
+          <w:bCs/>
+          <w:szCs w:val="20"/>
+          <w:lang w:val="nl-BE"/>
+        </w:rPr>
+        <w:t xml:space="preserve"> </w:t>
+      </w:r>
+      <w:proofErr w:type="spellStart"/>
+      <w:r>
+        <w:rPr>
+          <w:rFonts w:cs="Arial"/>
+          <w:bCs/>
+          <w:szCs w:val="20"/>
+          <w:lang w:val="nl-BE"/>
+        </w:rPr>
+        <w:t>network</w:t>
+      </w:r>
+      <w:proofErr w:type="spellEnd"/>
+      <w:r>
+        <w:rPr>
+          <w:rFonts w:cs="Arial"/>
+          <w:bCs/>
+          <w:szCs w:val="20"/>
+          <w:lang w:val="nl-BE"/>
+        </w:rPr>
+        <w:t xml:space="preserve">, kreeg de nauwkeurigheid op de </w:t>
+      </w:r>
+      <w:proofErr w:type="spellStart"/>
+      <w:r>
+        <w:rPr>
+          <w:rFonts w:cs="Arial"/>
+          <w:bCs/>
+          <w:szCs w:val="20"/>
+          <w:lang w:val="nl-BE"/>
+        </w:rPr>
+        <w:t>testset</w:t>
+      </w:r>
+      <w:proofErr w:type="spellEnd"/>
+      <w:r>
+        <w:rPr>
+          <w:rFonts w:cs="Arial"/>
+          <w:bCs/>
+          <w:szCs w:val="20"/>
+          <w:lang w:val="nl-BE"/>
+        </w:rPr>
+        <w:t xml:space="preserve"> een boost naar 71.57%.</w:t>
+      </w:r>
     </w:p>
     <w:p>
       <w:pPr>
@@ -1162,8 +1402,19 @@
               <w:szCs w:val="20"/>
               <w:lang w:val="en-GB"/>
             </w:rPr>
-            <w:t>5-Artificiële intelligentie</w:t>
+            <w:t xml:space="preserve">5-Artificiële </w:t>
           </w:r>
+          <w:proofErr w:type="spellStart"/>
+          <w:r>
+            <w:rPr>
+              <w:b/>
+              <w:color w:val="2D2C7C"/>
+              <w:szCs w:val="20"/>
+              <w:lang w:val="en-GB"/>
+            </w:rPr>
+            <w:t>intelligentie</w:t>
+          </w:r>
+          <w:proofErr w:type="spellEnd"/>
         </w:p>
         <w:p>
           <w:pPr>
@@ -1176,6 +1427,7 @@
               <w:lang w:val="en-GB"/>
             </w:rPr>
           </w:pPr>
+          <w:proofErr w:type="spellStart"/>
           <w:r>
             <w:rPr>
               <w:b/>
@@ -1183,7 +1435,17 @@
               <w:szCs w:val="20"/>
               <w:lang w:val="en-GB"/>
             </w:rPr>
-            <w:t>Labo 3</w:t>
+            <w:t>Labo</w:t>
+          </w:r>
+          <w:proofErr w:type="spellEnd"/>
+          <w:r>
+            <w:rPr>
+              <w:b/>
+              <w:color w:val="2D2C7C"/>
+              <w:szCs w:val="20"/>
+              <w:lang w:val="en-GB"/>
+            </w:rPr>
+            <w:t xml:space="preserve"> 3</w:t>
           </w:r>
         </w:p>
       </w:tc>
@@ -1251,8 +1513,19 @@
               <w:szCs w:val="20"/>
               <w:lang w:val="nl-BE"/>
             </w:rPr>
-            <w:t>Arne Defays</w:t>
+            <w:t xml:space="preserve">Arne </w:t>
           </w:r>
+          <w:proofErr w:type="spellStart"/>
+          <w:r>
+            <w:rPr>
+              <w:b/>
+              <w:color w:val="2D2C7C"/>
+              <w:szCs w:val="20"/>
+              <w:lang w:val="nl-BE"/>
+            </w:rPr>
+            <w:t>Defays</w:t>
+          </w:r>
+          <w:proofErr w:type="spellEnd"/>
         </w:p>
       </w:tc>
     </w:tr>
@@ -3850,7 +4123,7 @@
 </file>
 
 <file path=customXml/itemProps1.xml><?xml version="1.0" encoding="utf-8"?>
-<ds:datastoreItem xmlns:ds="http://schemas.openxmlformats.org/officeDocument/2006/customXml" ds:itemID="{D57DC0CF-5800-4EAA-92E9-47039EF3B0CB}">
+<ds:datastoreItem xmlns:ds="http://schemas.openxmlformats.org/officeDocument/2006/customXml" ds:itemID="{8B0F40A9-F721-4E3B-9123-2BE4084B96E7}">
   <ds:schemaRefs>
     <ds:schemaRef ds:uri="http://schemas.openxmlformats.org/officeDocument/2006/bibliography"/>
   </ds:schemaRefs>

</xml_diff>

<commit_message>
Improve lab 3 (report + assignments)
Rename several files (python notebooks)
Remove someone's '~$' file (Word)
</commit_message>
<xml_diff>
--- a/Verslag Lab 3.docx
+++ b/Verslag Lab 3.docx
@@ -15,6 +15,27 @@
       <w:r>
         <w:t>: Machine Learning</w:t>
       </w:r>
+    </w:p>
+    <w:p>
+      <w:pPr>
+        <w:jc w:val="both"/>
+        <w:rPr>
+          <w:lang w:val="nl-BE"/>
+        </w:rPr>
+      </w:pPr>
+      <w:r>
+        <w:rPr>
+          <w:lang w:val="nl-BE"/>
+        </w:rPr>
+        <w:t>De vermeldde percentages zijn uit de bijgevoegde python notebooks gehaald. Indien hetzelfde python notebook nogmaals gerund wordt, zal het percentage licht afwijken van de vorige waarde. Idealiter zou ieder notebook meerdere keren gerund moeten worden waarbij de resultaten statistisch verwerkt worden om correcte conclusies te trekken.</w:t>
+      </w:r>
+    </w:p>
+    <w:p>
+      <w:pPr>
+        <w:rPr>
+          <w:lang w:val="nl-BE"/>
+        </w:rPr>
+      </w:pPr>
     </w:p>
     <w:p>
       <w:pPr>
@@ -46,17 +67,6 @@
         <w:jc w:val="both"/>
         <w:rPr>
           <w:rFonts w:cs="Arial"/>
-          <w:b/>
-          <w:szCs w:val="20"/>
-          <w:lang w:val="en-GB"/>
-        </w:rPr>
-      </w:pPr>
-    </w:p>
-    <w:p>
-      <w:pPr>
-        <w:jc w:val="both"/>
-        <w:rPr>
-          <w:rFonts w:cs="Arial"/>
           <w:bCs/>
           <w:szCs w:val="20"/>
           <w:lang w:val="nl-BE"/>
@@ -78,7 +88,61 @@
           <w:szCs w:val="20"/>
           <w:lang w:val="nl-BE"/>
         </w:rPr>
-        <w:t>is de standaardopstelling uit het voorbeeld. De nauwkeurigheid op de testset was hier 87.81%.</w:t>
+        <w:t xml:space="preserve">is de standaardopstelling uit het voorbeeld. De nauwkeurigheid op de testset was hier </w:t>
+      </w:r>
+      <w:r>
+        <w:rPr>
+          <w:rFonts w:cs="Arial"/>
+          <w:bCs/>
+          <w:szCs w:val="20"/>
+          <w:lang w:val="nl-BE"/>
+        </w:rPr>
+        <w:t xml:space="preserve">telkens ongeveer </w:t>
+      </w:r>
+      <w:r>
+        <w:rPr>
+          <w:rFonts w:cs="Arial"/>
+          <w:bCs/>
+          <w:szCs w:val="20"/>
+          <w:lang w:val="nl-BE"/>
+        </w:rPr>
+        <w:t>8</w:t>
+      </w:r>
+      <w:r>
+        <w:rPr>
+          <w:rFonts w:cs="Arial"/>
+          <w:bCs/>
+          <w:szCs w:val="20"/>
+          <w:lang w:val="nl-BE"/>
+        </w:rPr>
+        <w:t>8</w:t>
+      </w:r>
+      <w:r>
+        <w:rPr>
+          <w:rFonts w:cs="Arial"/>
+          <w:bCs/>
+          <w:szCs w:val="20"/>
+          <w:lang w:val="nl-BE"/>
+        </w:rPr>
+        <w:t>.</w:t>
+      </w:r>
+      <w:r>
+        <w:rPr>
+          <w:rFonts w:cs="Arial"/>
+          <w:bCs/>
+          <w:szCs w:val="20"/>
+          <w:lang w:val="nl-BE"/>
+        </w:rPr>
+        <w:t>43</w:t>
+      </w:r>
+      <w:r>
+        <w:rPr>
+          <w:rFonts w:cs="Arial"/>
+          <w:bCs/>
+          <w:szCs w:val="20"/>
+          <w:lang w:val="nl-BE"/>
+        </w:rPr>
+        <w:t>%.</w:t>
       </w:r>
     </w:p>
     <w:p>
@@ -122,39 +186,82 @@
         <w:jc w:val="both"/>
         <w:rPr>
           <w:rFonts w:cs="Arial"/>
-          <w:b/>
-          <w:szCs w:val="20"/>
-          <w:lang w:val="en-GB"/>
-        </w:rPr>
-      </w:pPr>
-    </w:p>
-    <w:p>
-      <w:pPr>
-        <w:jc w:val="both"/>
-        <w:rPr>
-          <w:rFonts w:cs="Arial"/>
-          <w:bCs/>
-          <w:szCs w:val="20"/>
-          <w:lang w:val="nl-BE"/>
-        </w:rPr>
-      </w:pPr>
-      <w:r>
-        <w:rPr>
-          <w:rFonts w:cs="Arial"/>
-          <w:bCs/>
-          <w:szCs w:val="20"/>
-          <w:lang w:val="nl-BE"/>
-        </w:rPr>
-        <w:t>Dit model had een n</w:t>
-      </w:r>
-      <w:r>
-        <w:rPr>
-          <w:rFonts w:cs="Arial"/>
-          <w:bCs/>
-          <w:szCs w:val="20"/>
-          <w:lang w:val="nl-BE"/>
-        </w:rPr>
-        <w:t>auwkeurigheid van 87.81% op de testset. Ondanks dat de eerste laag slechts de helft aan neuronen heeft, blijkt dit toch even accuraat als de beginopstelling.</w:t>
+          <w:bCs/>
+          <w:szCs w:val="20"/>
+          <w:lang w:val="nl-BE"/>
+        </w:rPr>
+      </w:pPr>
+      <w:r>
+        <w:rPr>
+          <w:rFonts w:cs="Arial"/>
+          <w:bCs/>
+          <w:szCs w:val="20"/>
+          <w:lang w:val="nl-BE"/>
+        </w:rPr>
+        <w:t>Dit model had</w:t>
+      </w:r>
+      <w:r>
+        <w:rPr>
+          <w:rFonts w:cs="Arial"/>
+          <w:bCs/>
+          <w:szCs w:val="20"/>
+          <w:lang w:val="nl-BE"/>
+        </w:rPr>
+        <w:t xml:space="preserve"> telkens ongeveer</w:t>
+      </w:r>
+      <w:r>
+        <w:rPr>
+          <w:rFonts w:cs="Arial"/>
+          <w:bCs/>
+          <w:szCs w:val="20"/>
+          <w:lang w:val="nl-BE"/>
+        </w:rPr>
+        <w:t xml:space="preserve"> een n</w:t>
+      </w:r>
+      <w:r>
+        <w:rPr>
+          <w:rFonts w:cs="Arial"/>
+          <w:bCs/>
+          <w:szCs w:val="20"/>
+          <w:lang w:val="nl-BE"/>
+        </w:rPr>
+        <w:t>auwkeurigheid van 87.8</w:t>
+      </w:r>
+      <w:r>
+        <w:rPr>
+          <w:rFonts w:cs="Arial"/>
+          <w:bCs/>
+          <w:szCs w:val="20"/>
+          <w:lang w:val="nl-BE"/>
+        </w:rPr>
+        <w:t>5</w:t>
+      </w:r>
+      <w:r>
+        <w:rPr>
+          <w:rFonts w:cs="Arial"/>
+          <w:bCs/>
+          <w:szCs w:val="20"/>
+          <w:lang w:val="nl-BE"/>
+        </w:rPr>
+        <w:t xml:space="preserve">% op de testset. Ondanks dat de eerste laag slechts de helft aan neuronen heeft, blijkt dit </w:t>
+      </w:r>
+      <w:r>
+        <w:rPr>
+          <w:rFonts w:cs="Arial"/>
+          <w:bCs/>
+          <w:szCs w:val="20"/>
+          <w:lang w:val="nl-BE"/>
+        </w:rPr>
+        <w:t>slechts een beetje minder accuraat dan de beginopstelling</w:t>
+      </w:r>
+      <w:r>
+        <w:rPr>
+          <w:rFonts w:cs="Arial"/>
+          <w:bCs/>
+          <w:szCs w:val="20"/>
+          <w:lang w:val="nl-BE"/>
+        </w:rPr>
+        <w:t>.</w:t>
       </w:r>
     </w:p>
     <w:p>
@@ -207,17 +314,6 @@
         <w:jc w:val="both"/>
         <w:rPr>
           <w:rFonts w:cs="Arial"/>
-          <w:b/>
-          <w:szCs w:val="20"/>
-          <w:lang w:val="en-GB"/>
-        </w:rPr>
-      </w:pPr>
-    </w:p>
-    <w:p>
-      <w:pPr>
-        <w:jc w:val="both"/>
-        <w:rPr>
-          <w:rFonts w:cs="Arial"/>
           <w:bCs/>
           <w:szCs w:val="20"/>
           <w:lang w:val="nl-BE"/>
@@ -239,7 +335,106 @@
           <w:szCs w:val="20"/>
           <w:lang w:val="nl-BE"/>
         </w:rPr>
-        <w:t>e nauwkeurigheid gestegen met  0.26% na een verdubbeling van het aantal neuronen in de eerste laag. Dit geeft een nauwkeurigheid van 88.07% op de testset</w:t>
+        <w:t xml:space="preserve">e nauwkeurigheid </w:t>
+      </w:r>
+      <w:r>
+        <w:rPr>
+          <w:rFonts w:cs="Arial"/>
+          <w:bCs/>
+          <w:szCs w:val="20"/>
+          <w:lang w:val="nl-BE"/>
+        </w:rPr>
+        <w:t>slechts licht gestegen</w:t>
+      </w:r>
+      <w:r>
+        <w:rPr>
+          <w:rFonts w:cs="Arial"/>
+          <w:bCs/>
+          <w:szCs w:val="20"/>
+          <w:lang w:val="nl-BE"/>
+        </w:rPr>
+        <w:t xml:space="preserve"> ten opzichte van de vorige opdracht</w:t>
+      </w:r>
+      <w:r>
+        <w:rPr>
+          <w:rFonts w:cs="Arial"/>
+          <w:bCs/>
+          <w:szCs w:val="20"/>
+          <w:lang w:val="nl-BE"/>
+        </w:rPr>
+        <w:t xml:space="preserve"> na een </w:t>
+      </w:r>
+      <w:r>
+        <w:rPr>
+          <w:rFonts w:cs="Arial"/>
+          <w:bCs/>
+          <w:szCs w:val="20"/>
+          <w:lang w:val="nl-BE"/>
+        </w:rPr>
+        <w:t xml:space="preserve">verviervoudiging </w:t>
+      </w:r>
+      <w:r>
+        <w:rPr>
+          <w:rFonts w:cs="Arial"/>
+          <w:bCs/>
+          <w:szCs w:val="20"/>
+          <w:lang w:val="nl-BE"/>
+        </w:rPr>
+        <w:t xml:space="preserve">van het aantal neuronen in de eerste laag. Dit geeft </w:t>
+      </w:r>
+      <w:r>
+        <w:rPr>
+          <w:rFonts w:cs="Arial"/>
+          <w:bCs/>
+          <w:szCs w:val="20"/>
+          <w:lang w:val="nl-BE"/>
+        </w:rPr>
+        <w:t xml:space="preserve">ongeveer </w:t>
+      </w:r>
+      <w:r>
+        <w:rPr>
+          <w:rFonts w:cs="Arial"/>
+          <w:bCs/>
+          <w:szCs w:val="20"/>
+          <w:lang w:val="nl-BE"/>
+        </w:rPr>
+        <w:t>een nauwkeurigheid van 8</w:t>
+      </w:r>
+      <w:r>
+        <w:rPr>
+          <w:rFonts w:cs="Arial"/>
+          <w:bCs/>
+          <w:szCs w:val="20"/>
+          <w:lang w:val="nl-BE"/>
+        </w:rPr>
+        <w:t>8</w:t>
+      </w:r>
+      <w:r>
+        <w:rPr>
+          <w:rFonts w:cs="Arial"/>
+          <w:bCs/>
+          <w:szCs w:val="20"/>
+          <w:lang w:val="nl-BE"/>
+        </w:rPr>
+        <w:t>.</w:t>
+      </w:r>
+      <w:r>
+        <w:rPr>
+          <w:rFonts w:cs="Arial"/>
+          <w:bCs/>
+          <w:szCs w:val="20"/>
+          <w:lang w:val="nl-BE"/>
+        </w:rPr>
+        <w:t>22</w:t>
+      </w:r>
+      <w:r>
+        <w:rPr>
+          <w:rFonts w:cs="Arial"/>
+          <w:bCs/>
+          <w:szCs w:val="20"/>
+          <w:lang w:val="nl-BE"/>
+        </w:rPr>
+        <w:t>% op de testset</w:t>
       </w:r>
       <w:r>
         <w:rPr>
@@ -301,17 +496,6 @@
         <w:jc w:val="both"/>
         <w:rPr>
           <w:rFonts w:cs="Arial"/>
-          <w:b/>
-          <w:szCs w:val="20"/>
-          <w:lang w:val="en-GB"/>
-        </w:rPr>
-      </w:pPr>
-    </w:p>
-    <w:p>
-      <w:pPr>
-        <w:jc w:val="both"/>
-        <w:rPr>
-          <w:rFonts w:cs="Arial"/>
           <w:bCs/>
           <w:szCs w:val="20"/>
           <w:lang w:val="nl-BE"/>
@@ -333,7 +517,25 @@
           <w:szCs w:val="20"/>
           <w:lang w:val="nl-BE"/>
         </w:rPr>
-        <w:t>eer een stijging in de nauwkeurigheid. Na het toevoegen van een laag met 128 neuronen, is de precisie op de testset gestegen tot 88.07%.</w:t>
+        <w:t>eer een stijging in de nauwkeurigheid. Na het toevoegen van een laag met 128 neuronen, is de precisie op de testset gestegen tot 88.</w:t>
+      </w:r>
+      <w:r>
+        <w:rPr>
+          <w:rFonts w:cs="Arial"/>
+          <w:bCs/>
+          <w:szCs w:val="20"/>
+          <w:lang w:val="nl-BE"/>
+        </w:rPr>
+        <w:t>41</w:t>
+      </w:r>
+      <w:r>
+        <w:rPr>
+          <w:rFonts w:cs="Arial"/>
+          <w:bCs/>
+          <w:szCs w:val="20"/>
+          <w:lang w:val="nl-BE"/>
+        </w:rPr>
+        <w:t>%.</w:t>
       </w:r>
     </w:p>
     <w:p>
@@ -386,11 +588,92 @@
         <w:jc w:val="both"/>
         <w:rPr>
           <w:rFonts w:cs="Arial"/>
-          <w:b/>
-          <w:szCs w:val="20"/>
-          <w:lang w:val="en-GB"/>
-        </w:rPr>
-      </w:pPr>
+          <w:bCs/>
+          <w:szCs w:val="20"/>
+          <w:lang w:val="nl-BE"/>
+        </w:rPr>
+      </w:pPr>
+      <w:r>
+        <w:rPr>
+          <w:rFonts w:cs="Arial"/>
+          <w:bCs/>
+          <w:szCs w:val="20"/>
+          <w:lang w:val="nl-BE"/>
+        </w:rPr>
+        <w:t>Na het nemen van</w:t>
+      </w:r>
+      <w:r>
+        <w:rPr>
+          <w:rFonts w:cs="Arial"/>
+          <w:bCs/>
+          <w:szCs w:val="20"/>
+          <w:lang w:val="nl-BE"/>
+        </w:rPr>
+        <w:t xml:space="preserve"> enkele</w:t>
+      </w:r>
+      <w:r>
+        <w:rPr>
+          <w:rFonts w:cs="Arial"/>
+          <w:bCs/>
+          <w:szCs w:val="20"/>
+          <w:lang w:val="nl-BE"/>
+        </w:rPr>
+        <w:t xml:space="preserve"> foto</w:t>
+      </w:r>
+      <w:r>
+        <w:rPr>
+          <w:rFonts w:cs="Arial"/>
+          <w:bCs/>
+          <w:szCs w:val="20"/>
+          <w:lang w:val="nl-BE"/>
+        </w:rPr>
+        <w:t>’s</w:t>
+      </w:r>
+      <w:r>
+        <w:rPr>
+          <w:rFonts w:cs="Arial"/>
+          <w:bCs/>
+          <w:szCs w:val="20"/>
+          <w:lang w:val="nl-BE"/>
+        </w:rPr>
+        <w:t xml:space="preserve"> en deze te bewerken om de juiste eigenschappen te krijgen (dezelfde eigenschappen als train- en testset), werd er een voorspelling gedaan voor </w:t>
+      </w:r>
+      <w:r>
+        <w:rPr>
+          <w:rFonts w:cs="Arial"/>
+          <w:bCs/>
+          <w:szCs w:val="20"/>
+          <w:lang w:val="nl-BE"/>
+        </w:rPr>
+        <w:t xml:space="preserve">beide </w:t>
+      </w:r>
+      <w:r>
+        <w:rPr>
+          <w:rFonts w:cs="Arial"/>
+          <w:bCs/>
+          <w:szCs w:val="20"/>
+          <w:lang w:val="nl-BE"/>
+        </w:rPr>
+        <w:t>gegeven afbeelding</w:t>
+      </w:r>
+      <w:r>
+        <w:rPr>
+          <w:rFonts w:cs="Arial"/>
+          <w:bCs/>
+          <w:szCs w:val="20"/>
+          <w:lang w:val="nl-BE"/>
+        </w:rPr>
+        <w:t>en, zie de afbeeldingen hieronder</w:t>
+      </w:r>
+      <w:r>
+        <w:rPr>
+          <w:rFonts w:cs="Arial"/>
+          <w:bCs/>
+          <w:szCs w:val="20"/>
+          <w:lang w:val="nl-BE"/>
+        </w:rPr>
+        <w:t>. Terwijl de getrokken schoen eigenlijk geen sandaal is, was deze voorspelling wel de meest correcte mogelijkheid.</w:t>
+      </w:r>
     </w:p>
     <w:p>
       <w:pPr>
@@ -409,45 +692,70 @@
           <w:szCs w:val="20"/>
           <w:lang w:val="nl-BE"/>
         </w:rPr>
-        <w:t>Na het nemen van e</w:t>
-      </w:r>
-      <w:r>
-        <w:rPr>
-          <w:rFonts w:cs="Arial"/>
-          <w:bCs/>
-          <w:szCs w:val="20"/>
-          <w:lang w:val="nl-BE"/>
-        </w:rPr>
-        <w:t>en foto en deze te bewerken om de juiste eigenschappen te krijgen (dezelfde eigenschappen als train- en testset), werd er een voorspelling gedaan voor de gegeven afbeelding zoals hieronder te zien. Terwijl de getrokken schoen eigenlijk geen sandaal is, was deze voorspelling wel de meest correcte mogelijkheid.</w:t>
-      </w:r>
-    </w:p>
-    <w:p>
-      <w:pPr>
-        <w:jc w:val="both"/>
-        <w:rPr>
-          <w:rFonts w:cs="Arial"/>
-          <w:bCs/>
-          <w:szCs w:val="20"/>
-          <w:lang w:val="nl-BE"/>
-        </w:rPr>
-      </w:pPr>
-      <w:r>
-        <w:rPr>
-          <w:rFonts w:cs="Arial"/>
-          <w:bCs/>
-          <w:szCs w:val="20"/>
-          <w:lang w:val="nl-BE"/>
-        </w:rPr>
-        <w:t>Er werd ook een test uitgevoerd met een sneaker, deze werd echter ook als sandaal gegokt.</w:t>
-      </w:r>
-      <w:r>
-        <w:rPr>
-          <w:rFonts w:cs="Arial"/>
-          <w:bCs/>
-          <w:szCs w:val="20"/>
-          <w:lang w:val="nl-BE"/>
-        </w:rPr>
-        <w:t xml:space="preserve"> Vermoedelijk komt dit door de witte strepen op de zijkant van de schoen.</w:t>
+        <w:t>Er werd ook een test uitgevoerd met een sneaker, deze werd echter ook als sandaal</w:t>
+      </w:r>
+      <w:r>
+        <w:rPr>
+          <w:rFonts w:cs="Arial"/>
+          <w:bCs/>
+          <w:szCs w:val="20"/>
+          <w:lang w:val="nl-BE"/>
+        </w:rPr>
+        <w:t xml:space="preserve"> gezien door het netwerk</w:t>
+      </w:r>
+      <w:r>
+        <w:rPr>
+          <w:rFonts w:cs="Arial"/>
+          <w:bCs/>
+          <w:szCs w:val="20"/>
+          <w:lang w:val="nl-BE"/>
+        </w:rPr>
+        <w:t>.</w:t>
+      </w:r>
+      <w:r>
+        <w:rPr>
+          <w:rFonts w:cs="Arial"/>
+          <w:bCs/>
+          <w:szCs w:val="20"/>
+          <w:lang w:val="nl-BE"/>
+        </w:rPr>
+        <w:t xml:space="preserve"> Vermoedelijk </w:t>
+      </w:r>
+      <w:r>
+        <w:rPr>
+          <w:rFonts w:cs="Arial"/>
+          <w:bCs/>
+          <w:szCs w:val="20"/>
+          <w:lang w:val="nl-BE"/>
+        </w:rPr>
+        <w:t>hebben de</w:t>
+      </w:r>
+      <w:r>
+        <w:rPr>
+          <w:rFonts w:cs="Arial"/>
+          <w:bCs/>
+          <w:szCs w:val="20"/>
+          <w:lang w:val="nl-BE"/>
+        </w:rPr>
+        <w:t xml:space="preserve"> witte strepen op de zijkant van de schoen</w:t>
+      </w:r>
+      <w:r>
+        <w:rPr>
+          <w:rFonts w:cs="Arial"/>
+          <w:bCs/>
+          <w:szCs w:val="20"/>
+          <w:lang w:val="nl-BE"/>
+        </w:rPr>
+        <w:t xml:space="preserve"> hier iets mee te maken</w:t>
+      </w:r>
+      <w:r>
+        <w:rPr>
+          <w:rFonts w:cs="Arial"/>
+          <w:bCs/>
+          <w:szCs w:val="20"/>
+          <w:lang w:val="nl-BE"/>
+        </w:rPr>
+        <w:t>.</w:t>
       </w:r>
     </w:p>
     <w:p>
@@ -503,7 +811,7 @@
                 <w:lang w:val="en-GB"/>
               </w:rPr>
               <w:drawing>
-                <wp:inline distT="0" distB="0" distL="0" distR="0" wp14:anchorId="753996AD" wp14:editId="0BB64CE6">
+                <wp:inline distT="0" distB="0" distL="0" distR="0" wp14:anchorId="753996AD" wp14:editId="3CB96372">
                   <wp:extent cx="1855793" cy="2208694"/>
                   <wp:effectExtent l="0" t="0" r="0" b="1270"/>
                   <wp:docPr id="4" name="Afbeelding 4"/>
@@ -535,7 +843,7 @@
                         <pic:spPr bwMode="auto">
                           <a:xfrm>
                             <a:off x="0" y="0"/>
-                            <a:ext cx="1871618" cy="2227528"/>
+                            <a:ext cx="1855793" cy="2208694"/>
                           </a:xfrm>
                           <a:prstGeom prst="rect">
                             <a:avLst/>
@@ -596,8 +904,8 @@
                 <w:lang w:val="en-GB"/>
               </w:rPr>
               <w:drawing>
-                <wp:inline distT="0" distB="0" distL="0" distR="0" wp14:anchorId="1B9FD2F6" wp14:editId="4F10461A">
-                  <wp:extent cx="1737697" cy="2047753"/>
+                <wp:inline distT="0" distB="0" distL="0" distR="0" wp14:anchorId="1B9FD2F6" wp14:editId="2C863097">
+                  <wp:extent cx="1875600" cy="2210400"/>
                   <wp:effectExtent l="0" t="0" r="0" b="0"/>
                   <wp:docPr id="3" name="Afbeelding 3"/>
                   <wp:cNvGraphicFramePr>
@@ -628,7 +936,7 @@
                         <pic:spPr bwMode="auto">
                           <a:xfrm>
                             <a:off x="0" y="0"/>
-                            <a:ext cx="1771242" cy="2087283"/>
+                            <a:ext cx="1875600" cy="2210400"/>
                           </a:xfrm>
                           <a:prstGeom prst="rect">
                             <a:avLst/>
@@ -673,47 +981,27 @@
         <w:jc w:val="both"/>
         <w:rPr>
           <w:rFonts w:cs="Arial"/>
-          <w:bCs/>
-          <w:szCs w:val="20"/>
-          <w:lang w:val="nl-BE"/>
-        </w:rPr>
-      </w:pPr>
-      <w:r>
-        <w:rPr>
-          <w:rFonts w:cs="Arial"/>
-          <w:bCs/>
-          <w:szCs w:val="20"/>
-          <w:lang w:val="nl-BE"/>
-        </w:rPr>
-        <w:t xml:space="preserve"> </w:t>
-      </w:r>
+          <w:b/>
+          <w:szCs w:val="20"/>
+          <w:lang w:val="en-GB"/>
+        </w:rPr>
+      </w:pPr>
     </w:p>
     <w:p>
       <w:pPr>
-        <w:jc w:val="both"/>
-        <w:rPr>
-          <w:rFonts w:cs="Arial"/>
-          <w:bCs/>
+        <w:rPr>
+          <w:rFonts w:cs="Arial"/>
+          <w:b/>
           <w:szCs w:val="20"/>
           <w:lang w:val="en-GB"/>
         </w:rPr>
       </w:pPr>
-    </w:p>
-    <w:p>
-      <w:pPr>
+      <w:r>
         <w:rPr>
           <w:rFonts w:cs="Arial"/>
           <w:b/>
           <w:szCs w:val="20"/>
-          <w:lang w:val="nl-BE"/>
-        </w:rPr>
-      </w:pPr>
-      <w:r>
-        <w:rPr>
-          <w:rFonts w:cs="Arial"/>
-          <w:b/>
-          <w:szCs w:val="20"/>
-          <w:lang w:val="nl-BE"/>
+          <w:lang w:val="en-GB"/>
         </w:rPr>
         <w:br w:type="page"/>
       </w:r>
@@ -733,8 +1021,6 @@
           <w:lang w:val="en-GB"/>
         </w:rPr>
       </w:pPr>
-      <w:bookmarkStart w:id="0" w:name="_GoBack"/>
-      <w:bookmarkEnd w:id="0"/>
       <w:r>
         <w:rPr>
           <w:rFonts w:cs="Arial"/>
@@ -745,14 +1031,6 @@
         <w:lastRenderedPageBreak/>
         <w:t>MNIST letter recognition dataset</w:t>
       </w:r>
-    </w:p>
-    <w:p>
-      <w:pPr>
-        <w:jc w:val="both"/>
-        <w:rPr>
-          <w:lang w:val="en-GB"/>
-        </w:rPr>
-      </w:pPr>
     </w:p>
     <w:p>
       <w:pPr>
@@ -820,14 +1098,6 @@
       <w:pPr>
         <w:jc w:val="both"/>
         <w:rPr>
-          <w:lang w:val="nl-BE"/>
-        </w:rPr>
-      </w:pPr>
-    </w:p>
-    <w:p>
-      <w:pPr>
-        <w:jc w:val="both"/>
-        <w:rPr>
           <w:rFonts w:cs="Arial"/>
           <w:bCs/>
           <w:szCs w:val="20"/>
@@ -892,14 +1162,6 @@
       <w:pPr>
         <w:jc w:val="both"/>
         <w:rPr>
-          <w:lang w:val="nl-BE"/>
-        </w:rPr>
-      </w:pPr>
-    </w:p>
-    <w:p>
-      <w:pPr>
-        <w:jc w:val="both"/>
-        <w:rPr>
           <w:rFonts w:cs="Arial"/>
           <w:bCs/>
           <w:szCs w:val="20"/>
@@ -924,14 +1186,35 @@
         </w:rPr>
         <w:t>en convolutional neural network, kreeg de nauwkeurigheid op de testset een boost naar 71.57%.</w:t>
       </w:r>
-    </w:p>
-    <w:p>
-      <w:pPr>
-        <w:jc w:val="both"/>
-        <w:rPr>
-          <w:lang w:val="nl-BE"/>
-        </w:rPr>
-      </w:pPr>
+      <w:r>
+        <w:rPr>
+          <w:rFonts w:cs="Arial"/>
+          <w:bCs/>
+          <w:szCs w:val="20"/>
+          <w:lang w:val="nl-BE"/>
+        </w:rPr>
+        <w:t xml:space="preserve"> Het duurde echter zeker </w:t>
+      </w:r>
+      <w:r>
+        <w:rPr>
+          <w:rFonts w:cs="Arial"/>
+          <w:bCs/>
+          <w:szCs w:val="20"/>
+          <w:lang w:val="nl-BE"/>
+        </w:rPr>
+        <w:t>vier keer</w:t>
+      </w:r>
+      <w:r>
+        <w:rPr>
+          <w:rFonts w:cs="Arial"/>
+          <w:bCs/>
+          <w:szCs w:val="20"/>
+          <w:lang w:val="nl-BE"/>
+        </w:rPr>
+        <w:t xml:space="preserve"> zo lang om het netwerk te trainen.</w:t>
+      </w:r>
+      <w:bookmarkStart w:id="0" w:name="_GoBack"/>
+      <w:bookmarkEnd w:id="0"/>
     </w:p>
     <w:p>
       <w:pPr>
@@ -3868,7 +4151,7 @@
 </file>
 
 <file path=customXml/itemProps1.xml><?xml version="1.0" encoding="utf-8"?>
-<ds:datastoreItem xmlns:ds="http://schemas.openxmlformats.org/officeDocument/2006/customXml" ds:itemID="{1D9918EF-DE9E-45D4-96B7-F82373193808}">
+<ds:datastoreItem xmlns:ds="http://schemas.openxmlformats.org/officeDocument/2006/customXml" ds:itemID="{05E6881B-60EC-4408-A00F-89AB2AE06BA0}">
   <ds:schemaRefs>
     <ds:schemaRef ds:uri="http://schemas.openxmlformats.org/officeDocument/2006/bibliography"/>
   </ds:schemaRefs>

</xml_diff>

<commit_message>
Tweak 'verslag lab 3'
</commit_message>
<xml_diff>
--- a/Verslag Lab 3.docx
+++ b/Verslag Lab 3.docx
@@ -5,6 +5,10 @@
     <w:p>
       <w:pPr>
         <w:pStyle w:val="Kop1"/>
+        <w:rPr>
+          <w:b w:val="0"/>
+          <w:bCs w:val="0"/>
+        </w:rPr>
       </w:pPr>
       <w:r>
         <w:t xml:space="preserve">Verslag labo </w:t>
@@ -14,6 +18,18 @@
       </w:r>
       <w:r>
         <w:t>: Machine Learning</w:t>
+      </w:r>
+      <w:r>
+        <w:br/>
+      </w:r>
+      <w:r>
+        <w:rPr>
+          <w:b w:val="0"/>
+          <w:bCs w:val="0"/>
+          <w:sz w:val="20"/>
+          <w:szCs w:val="20"/>
+        </w:rPr>
+        <w:t>Dieter Nuytemans, Michiel Proost, Arne Defays</w:t>
       </w:r>
     </w:p>
     <w:p>
@@ -27,7 +43,21 @@
         <w:rPr>
           <w:lang w:val="nl-BE"/>
         </w:rPr>
-        <w:t>De vermeldde percentages zijn uit de bijgevoegde python notebooks gehaald. Indien hetzelfde python notebook nogmaals gerund wordt, zal het percentage licht afwijken van de vorige waarde. Idealiter zou ieder notebook meerdere keren gerund moeten worden waarbij de resultaten statistisch verwerkt worden om correcte conclusies te trekken.</w:t>
+        <w:t xml:space="preserve">De vermelde percentages zijn uit de bijgevoegde python notebooks gehaald. Indien hetzelfde python notebook nogmaals gerund wordt, zal het percentage licht afwijken van de vorige waarde. Idealiter zou ieder notebook meerdere keren gerund moeten worden waarbij de resultaten statistisch verwerkt worden om </w:t>
+      </w:r>
+      <w:r>
+        <w:rPr>
+          <w:lang w:val="nl-BE"/>
+        </w:rPr>
+        <w:t xml:space="preserve">meer </w:t>
+      </w:r>
+      <w:bookmarkStart w:id="0" w:name="_GoBack"/>
+      <w:bookmarkEnd w:id="0"/>
+      <w:r>
+        <w:rPr>
+          <w:lang w:val="nl-BE"/>
+        </w:rPr>
+        <w:t>correcte conclusies te trekken.</w:t>
       </w:r>
     </w:p>
     <w:p>
@@ -978,36 +1008,6 @@
     </w:tbl>
     <w:p>
       <w:pPr>
-        <w:jc w:val="both"/>
-        <w:rPr>
-          <w:rFonts w:cs="Arial"/>
-          <w:b/>
-          <w:szCs w:val="20"/>
-          <w:lang w:val="en-GB"/>
-        </w:rPr>
-      </w:pPr>
-    </w:p>
-    <w:p>
-      <w:pPr>
-        <w:rPr>
-          <w:rFonts w:cs="Arial"/>
-          <w:b/>
-          <w:szCs w:val="20"/>
-          <w:lang w:val="en-GB"/>
-        </w:rPr>
-      </w:pPr>
-      <w:r>
-        <w:rPr>
-          <w:rFonts w:cs="Arial"/>
-          <w:b/>
-          <w:szCs w:val="20"/>
-          <w:lang w:val="en-GB"/>
-        </w:rPr>
-        <w:br w:type="page"/>
-      </w:r>
-    </w:p>
-    <w:p>
-      <w:pPr>
         <w:pStyle w:val="Lijstalinea"/>
         <w:numPr>
           <w:ilvl w:val="0"/>
@@ -1213,8 +1213,6 @@
         </w:rPr>
         <w:t xml:space="preserve"> zo lang om het netwerk te trainen.</w:t>
       </w:r>
-      <w:bookmarkStart w:id="0" w:name="_GoBack"/>
-      <w:bookmarkEnd w:id="0"/>
     </w:p>
     <w:p>
       <w:pPr>
@@ -4151,7 +4149,7 @@
 </file>
 
 <file path=customXml/itemProps1.xml><?xml version="1.0" encoding="utf-8"?>
-<ds:datastoreItem xmlns:ds="http://schemas.openxmlformats.org/officeDocument/2006/customXml" ds:itemID="{05E6881B-60EC-4408-A00F-89AB2AE06BA0}">
+<ds:datastoreItem xmlns:ds="http://schemas.openxmlformats.org/officeDocument/2006/customXml" ds:itemID="{FD0401B5-2971-411E-95EB-90684AB881F2}">
   <ds:schemaRefs>
     <ds:schemaRef ds:uri="http://schemas.openxmlformats.org/officeDocument/2006/bibliography"/>
   </ds:schemaRefs>

</xml_diff>